<commit_message>
Worksheet of Linear Regression
</commit_message>
<xml_diff>
--- a/Homework/Week5/W51-Problem-Sets.docx
+++ b/Homework/Week5/W51-Problem-Sets.docx
@@ -189,25 +189,38 @@
     <w:p>
       <w:pPr>
         <w:pStyle w:val="paragraph"/>
-        <w:numPr>
-          <w:ilvl w:val="0"/>
-          <w:numId w:val="1"/>
-        </w:numPr>
-        <w:ind w:left="1418" w:hanging="284"/>
+        <w:ind w:left="1418" w:firstLineChars="200" w:firstLine="440"/>
         <w:textAlignment w:val="baseline"/>
         <w:rPr>
-          <w:rFonts w:ascii="Calibri" w:hAnsi="Calibri" w:cs="Calibri"/>
-          <w:sz w:val="22"/>
-          <w:szCs w:val="22"/>
-        </w:rPr>
-      </w:pPr>
-      <w:r>
-        <w:rPr>
-          <w:rFonts w:ascii="Calibri" w:hAnsi="Calibri" w:cs="Calibri"/>
-          <w:sz w:val="22"/>
-          <w:szCs w:val="22"/>
-        </w:rPr>
-        <w:t>Describe the basic idea behind error-based learning</w:t>
+          <w:rFonts w:asciiTheme="minorHAnsi" w:hAnsiTheme="minorHAnsi" w:cstheme="minorHAnsi"/>
+          <w:sz w:val="22"/>
+          <w:szCs w:val="22"/>
+        </w:rPr>
+      </w:pPr>
+      <w:r>
+        <w:rPr>
+          <w:rFonts w:asciiTheme="minorHAnsi" w:eastAsiaTheme="minorEastAsia" w:hAnsiTheme="minorHAnsi" w:cstheme="minorHAnsi"/>
+          <w:sz w:val="22"/>
+          <w:szCs w:val="22"/>
+        </w:rPr>
+        <w:t>Answer:</w:t>
+      </w:r>
+      <w:r>
+        <w:rPr>
+          <w:rFonts w:asciiTheme="minorHAnsi" w:eastAsiaTheme="minorEastAsia" w:hAnsiTheme="minorHAnsi" w:cstheme="minorHAnsi"/>
+          <w:sz w:val="22"/>
+          <w:szCs w:val="22"/>
+        </w:rPr>
+        <w:t xml:space="preserve"> </w:t>
+      </w:r>
+      <w:r>
+        <w:rPr>
+          <w:rFonts w:asciiTheme="minorHAnsi" w:hAnsiTheme="minorHAnsi" w:cstheme="minorHAnsi"/>
+          <w:color w:val="000000"/>
+          <w:sz w:val="22"/>
+          <w:szCs w:val="22"/>
+        </w:rPr>
+        <w:t>Unlike classification, which makes predictions from among a finite range of categorical values, regression models output continuous values as predictions of some target feature values</w:t>
       </w:r>
     </w:p>
     <w:p>
@@ -231,7 +244,76 @@
           <w:sz w:val="22"/>
           <w:szCs w:val="22"/>
         </w:rPr>
-        <w:t>What is the predictor function in linear regression</w:t>
+        <w:t>Describe the basic idea behind error-based learning</w:t>
+      </w:r>
+    </w:p>
+    <w:p>
+      <w:pPr>
+        <w:pStyle w:val="paragraph"/>
+        <w:ind w:left="1418" w:firstLineChars="200" w:firstLine="440"/>
+        <w:textAlignment w:val="baseline"/>
+        <w:rPr>
+          <w:rFonts w:asciiTheme="minorHAnsi" w:hAnsiTheme="minorHAnsi" w:cs="Calibri"/>
+          <w:sz w:val="22"/>
+          <w:szCs w:val="22"/>
+        </w:rPr>
+      </w:pPr>
+      <w:r>
+        <w:rPr>
+          <w:rFonts w:asciiTheme="minorHAnsi" w:eastAsiaTheme="minorEastAsia" w:hAnsiTheme="minorHAnsi" w:cs="Calibri"/>
+          <w:sz w:val="22"/>
+          <w:szCs w:val="22"/>
+        </w:rPr>
+        <w:t>Answer:</w:t>
+      </w:r>
+      <w:r>
+        <w:rPr>
+          <w:rFonts w:asciiTheme="minorHAnsi" w:eastAsiaTheme="minorEastAsia" w:hAnsiTheme="minorHAnsi" w:cs="Calibri"/>
+          <w:sz w:val="22"/>
+          <w:szCs w:val="22"/>
+        </w:rPr>
+        <w:t xml:space="preserve"> </w:t>
+      </w:r>
+      <w:r>
+        <w:rPr>
+          <w:rFonts w:asciiTheme="minorHAnsi" w:hAnsiTheme="minorHAnsi" w:cs="Arial"/>
+          <w:color w:val="222222"/>
+          <w:sz w:val="22"/>
+          <w:szCs w:val="22"/>
+          <w:shd w:val="clear" w:color="auto" w:fill="FFFFFF"/>
+        </w:rPr>
+        <w:t>An </w:t>
+      </w:r>
+      <w:r>
+        <w:rPr>
+          <w:rFonts w:asciiTheme="minorHAnsi" w:hAnsiTheme="minorHAnsi" w:cs="Arial"/>
+          <w:sz w:val="22"/>
+          <w:szCs w:val="22"/>
+          <w:shd w:val="clear" w:color="auto" w:fill="FFFFFF"/>
+        </w:rPr>
+        <w:t>error-based learning</w:t>
+      </w:r>
+      <w:r>
+        <w:rPr>
+          <w:rFonts w:asciiTheme="minorHAnsi" w:hAnsiTheme="minorHAnsi" w:cs="Arial"/>
+          <w:color w:val="222222"/>
+          <w:sz w:val="22"/>
+          <w:szCs w:val="22"/>
+          <w:shd w:val="clear" w:color="auto" w:fill="FFFFFF"/>
+        </w:rPr>
+        <w:t> approach uses systematic feedback techniques to internalise the strategy of stopping, checki</w:t>
+      </w:r>
+      <w:bookmarkStart w:id="0" w:name="_GoBack"/>
+      <w:bookmarkEnd w:id="0"/>
+      <w:r>
+        <w:rPr>
+          <w:rFonts w:asciiTheme="minorHAnsi" w:hAnsiTheme="minorHAnsi" w:cs="Arial"/>
+          <w:color w:val="222222"/>
+          <w:sz w:val="22"/>
+          <w:szCs w:val="22"/>
+          <w:shd w:val="clear" w:color="auto" w:fill="FFFFFF"/>
+        </w:rPr>
+        <w:t>ng, and correcting one's own errors during task performance.</w:t>
       </w:r>
     </w:p>
     <w:p>
@@ -255,15 +337,53 @@
           <w:sz w:val="22"/>
           <w:szCs w:val="22"/>
         </w:rPr>
-        <w:t xml:space="preserve">What is the role of the error function in determining the optimal </w:t>
-      </w:r>
-      <w:r>
-        <w:rPr>
-          <w:rFonts w:ascii="Calibri" w:hAnsi="Calibri" w:cs="Calibri"/>
-          <w:sz w:val="22"/>
-          <w:szCs w:val="22"/>
-        </w:rPr>
-        <w:t>predictor function?</w:t>
+        <w:t>What is the predictor function in linear regression</w:t>
+      </w:r>
+    </w:p>
+    <w:p>
+      <w:pPr>
+        <w:pStyle w:val="paragraph"/>
+        <w:ind w:left="1418" w:firstLineChars="200" w:firstLine="440"/>
+        <w:textAlignment w:val="baseline"/>
+        <w:rPr>
+          <w:rFonts w:asciiTheme="minorHAnsi" w:hAnsiTheme="minorHAnsi" w:cstheme="minorHAnsi"/>
+          <w:sz w:val="22"/>
+          <w:szCs w:val="22"/>
+        </w:rPr>
+      </w:pPr>
+      <w:r>
+        <w:rPr>
+          <w:rFonts w:asciiTheme="minorHAnsi" w:eastAsiaTheme="minorEastAsia" w:hAnsiTheme="minorHAnsi" w:cstheme="minorHAnsi"/>
+          <w:sz w:val="22"/>
+          <w:szCs w:val="22"/>
+        </w:rPr>
+        <w:t>Answer:</w:t>
+      </w:r>
+      <w:r>
+        <w:rPr>
+          <w:rFonts w:asciiTheme="minorHAnsi" w:eastAsiaTheme="minorEastAsia" w:hAnsiTheme="minorHAnsi" w:cstheme="minorHAnsi"/>
+          <w:sz w:val="22"/>
+          <w:szCs w:val="22"/>
+        </w:rPr>
+        <w:t xml:space="preserve"> </w:t>
+      </w:r>
+      <w:r>
+        <w:rPr>
+          <w:rFonts w:asciiTheme="minorHAnsi" w:hAnsiTheme="minorHAnsi" w:cstheme="minorHAnsi"/>
+          <w:color w:val="000000"/>
+          <w:sz w:val="22"/>
+          <w:szCs w:val="22"/>
+        </w:rPr>
+        <w:t>For a two-feature case when there is a linear relationship, we can fit a line that relates the features as a linear equation of a y-axis intercept b and a slope m</w:t>
+      </w:r>
+      <w:r>
+        <w:rPr>
+          <w:rFonts w:asciiTheme="minorHAnsi" w:hAnsiTheme="minorHAnsi" w:cstheme="minorHAnsi"/>
+          <w:color w:val="000000"/>
+          <w:sz w:val="22"/>
+          <w:szCs w:val="22"/>
+        </w:rPr>
+        <w:t>. The formula of the straight line is the predictor function in linear regression.</w:t>
       </w:r>
     </w:p>
     <w:p>
@@ -287,7 +407,52 @@
           <w:sz w:val="22"/>
           <w:szCs w:val="22"/>
         </w:rPr>
-        <w:t>What is gradient decent and, briefly, how does it work?</w:t>
+        <w:t xml:space="preserve">What is the role of the error function in determining the optimal </w:t>
+      </w:r>
+      <w:r>
+        <w:rPr>
+          <w:rFonts w:ascii="Calibri" w:hAnsi="Calibri" w:cs="Calibri"/>
+          <w:sz w:val="22"/>
+          <w:szCs w:val="22"/>
+        </w:rPr>
+        <w:t>predictor function?</w:t>
+      </w:r>
+    </w:p>
+    <w:p>
+      <w:pPr>
+        <w:pStyle w:val="paragraph"/>
+        <w:ind w:left="1418" w:firstLineChars="200" w:firstLine="440"/>
+        <w:textAlignment w:val="baseline"/>
+        <w:rPr>
+          <w:rFonts w:asciiTheme="minorHAnsi" w:hAnsiTheme="minorHAnsi" w:cstheme="minorHAnsi"/>
+          <w:sz w:val="22"/>
+          <w:szCs w:val="22"/>
+        </w:rPr>
+      </w:pPr>
+      <w:r>
+        <w:rPr>
+          <w:rFonts w:asciiTheme="minorHAnsi" w:eastAsiaTheme="minorEastAsia" w:hAnsiTheme="minorHAnsi" w:cstheme="minorHAnsi"/>
+          <w:sz w:val="22"/>
+          <w:szCs w:val="22"/>
+        </w:rPr>
+        <w:t>Answer:</w:t>
+      </w:r>
+      <w:r>
+        <w:rPr>
+          <w:rFonts w:asciiTheme="minorHAnsi" w:eastAsiaTheme="minorEastAsia" w:hAnsiTheme="minorHAnsi" w:cstheme="minorHAnsi"/>
+          <w:sz w:val="22"/>
+          <w:szCs w:val="22"/>
+        </w:rPr>
+        <w:t xml:space="preserve"> </w:t>
+      </w:r>
+      <w:r>
+        <w:rPr>
+          <w:rFonts w:asciiTheme="minorHAnsi" w:hAnsiTheme="minorHAnsi" w:cstheme="minorHAnsi"/>
+          <w:color w:val="000000"/>
+          <w:sz w:val="22"/>
+          <w:szCs w:val="22"/>
+        </w:rPr>
+        <w:t>measures the total residuals from the line to the points in our dataset.</w:t>
       </w:r>
     </w:p>
     <w:p>
@@ -311,10 +476,142 @@
           <w:sz w:val="22"/>
           <w:szCs w:val="22"/>
         </w:rPr>
+        <w:t>What is gradient decent and, briefly, how does it work?</w:t>
+      </w:r>
+    </w:p>
+    <w:p>
+      <w:pPr>
+        <w:pStyle w:val="paragraph"/>
+        <w:ind w:left="1418" w:firstLineChars="200" w:firstLine="440"/>
+        <w:textAlignment w:val="baseline"/>
+        <w:rPr>
+          <w:rFonts w:asciiTheme="minorHAnsi" w:hAnsiTheme="minorHAnsi" w:cstheme="minorHAnsi"/>
+          <w:sz w:val="22"/>
+          <w:szCs w:val="22"/>
+        </w:rPr>
+      </w:pPr>
+      <w:r>
+        <w:rPr>
+          <w:rFonts w:asciiTheme="minorHAnsi" w:eastAsiaTheme="minorEastAsia" w:hAnsiTheme="minorHAnsi" w:cstheme="minorHAnsi"/>
+          <w:sz w:val="22"/>
+          <w:szCs w:val="22"/>
+        </w:rPr>
+        <w:t>Answer:</w:t>
+      </w:r>
+      <w:r>
+        <w:rPr>
+          <w:rFonts w:asciiTheme="minorHAnsi" w:eastAsiaTheme="minorEastAsia" w:hAnsiTheme="minorHAnsi" w:cstheme="minorHAnsi"/>
+          <w:sz w:val="22"/>
+          <w:szCs w:val="22"/>
+        </w:rPr>
+        <w:t xml:space="preserve"> </w:t>
+      </w:r>
+      <w:r>
+        <w:rPr>
+          <w:rFonts w:asciiTheme="minorHAnsi" w:hAnsiTheme="minorHAnsi" w:cstheme="minorHAnsi"/>
+          <w:color w:val="000000"/>
+          <w:sz w:val="22"/>
+          <w:szCs w:val="22"/>
+        </w:rPr>
+        <w:t>Gradient decent is the way we will automatically find this minimum</w:t>
+      </w:r>
+      <w:r>
+        <w:rPr>
+          <w:rFonts w:asciiTheme="minorHAnsi" w:hAnsiTheme="minorHAnsi" w:cstheme="minorHAnsi"/>
+          <w:color w:val="000000"/>
+          <w:sz w:val="22"/>
+          <w:szCs w:val="22"/>
+        </w:rPr>
+        <w:t xml:space="preserve">. </w:t>
+      </w:r>
+      <w:r>
+        <w:rPr>
+          <w:rFonts w:asciiTheme="minorHAnsi" w:hAnsiTheme="minorHAnsi" w:cstheme="minorHAnsi"/>
+          <w:color w:val="000000"/>
+          <w:sz w:val="22"/>
+          <w:szCs w:val="22"/>
+        </w:rPr>
+        <w:t>The algorithm starts with some randomly initialised points on the hyperplane and the proceeds to find the global minimum with respect to all the dimensions until it converges at the lowest point.</w:t>
+      </w:r>
+    </w:p>
+    <w:p>
+      <w:pPr>
+        <w:pStyle w:val="paragraph"/>
+        <w:numPr>
+          <w:ilvl w:val="0"/>
+          <w:numId w:val="1"/>
+        </w:numPr>
+        <w:ind w:left="1418" w:hanging="284"/>
+        <w:textAlignment w:val="baseline"/>
+        <w:rPr>
+          <w:rFonts w:ascii="Calibri" w:hAnsi="Calibri" w:cs="Calibri"/>
+          <w:sz w:val="22"/>
+          <w:szCs w:val="22"/>
+        </w:rPr>
+      </w:pPr>
+      <w:r>
+        <w:rPr>
+          <w:rFonts w:ascii="Calibri" w:hAnsi="Calibri" w:cs="Calibri"/>
+          <w:sz w:val="22"/>
+          <w:szCs w:val="22"/>
+        </w:rPr>
         <w:t>How should be treat categorical descriptive features in linear regression?</w:t>
       </w:r>
-      <w:bookmarkStart w:id="0" w:name="_GoBack"/>
-      <w:bookmarkEnd w:id="0"/>
+    </w:p>
+    <w:p>
+      <w:pPr>
+        <w:pStyle w:val="paragraph"/>
+        <w:ind w:left="1418" w:firstLineChars="200" w:firstLine="440"/>
+        <w:textAlignment w:val="baseline"/>
+        <w:rPr>
+          <w:rFonts w:asciiTheme="minorHAnsi" w:hAnsiTheme="minorHAnsi" w:cstheme="minorHAnsi"/>
+          <w:sz w:val="22"/>
+          <w:szCs w:val="22"/>
+        </w:rPr>
+      </w:pPr>
+      <w:r>
+        <w:rPr>
+          <w:rFonts w:asciiTheme="minorHAnsi" w:eastAsiaTheme="minorEastAsia" w:hAnsiTheme="minorHAnsi" w:cstheme="minorHAnsi"/>
+          <w:sz w:val="22"/>
+          <w:szCs w:val="22"/>
+        </w:rPr>
+        <w:t>Answer:</w:t>
+      </w:r>
+      <w:r>
+        <w:rPr>
+          <w:rFonts w:asciiTheme="minorHAnsi" w:eastAsiaTheme="minorEastAsia" w:hAnsiTheme="minorHAnsi" w:cstheme="minorHAnsi"/>
+          <w:sz w:val="22"/>
+          <w:szCs w:val="22"/>
+        </w:rPr>
+        <w:t xml:space="preserve"> </w:t>
+      </w:r>
+      <w:r>
+        <w:rPr>
+          <w:rFonts w:asciiTheme="minorHAnsi" w:hAnsiTheme="minorHAnsi" w:cstheme="minorHAnsi"/>
+          <w:color w:val="000000"/>
+          <w:sz w:val="22"/>
+          <w:szCs w:val="22"/>
+        </w:rPr>
+        <w:t>Categorical descriptive features need to be transformed before including in a linear model. This is because the arbitrary numerical values in the feature range are meaningless as multipliers of weights for a model fit.</w:t>
+      </w:r>
+      <w:r>
+        <w:rPr>
+          <w:rFonts w:asciiTheme="minorHAnsi" w:hAnsiTheme="minorHAnsi" w:cstheme="minorHAnsi"/>
+          <w:color w:val="000000"/>
+          <w:sz w:val="22"/>
+          <w:szCs w:val="22"/>
+        </w:rPr>
+        <w:t xml:space="preserve"> </w:t>
+      </w:r>
+      <w:r>
+        <w:rPr>
+          <w:rFonts w:asciiTheme="minorHAnsi" w:hAnsiTheme="minorHAnsi" w:cstheme="minorHAnsi"/>
+          <w:color w:val="000000"/>
+          <w:sz w:val="22"/>
+          <w:szCs w:val="22"/>
+        </w:rPr>
+        <w:t>One simple and popular way to transform categorical features is called one hot encoding. In this process we extend the dataset by adding one new column for every possible value of the categorical feature. Then we put a one in that new column for the corresponding feature value in the original descriptive feature. During model training, we exclude the old column and only consider the newly created ones.</w:t>
+      </w:r>
     </w:p>
     <w:p>
       <w:pPr>
@@ -435,6 +732,7 @@
           <w:szCs w:val="22"/>
           <w:lang w:val="en-US"/>
         </w:rPr>
+        <w:lastRenderedPageBreak/>
         <w:t xml:space="preserve">Download the code </w:t>
       </w:r>
       <w:r>
@@ -575,6 +873,7 @@
         </w:rPr>
         <w:t xml:space="preserve">Expand the </w:t>
       </w:r>
+      <w:proofErr w:type="spellStart"/>
       <w:r>
         <w:rPr>
           <w:rStyle w:val="normaltextrun"/>
@@ -599,6 +898,7 @@
         </w:rPr>
         <w:t>pynb</w:t>
       </w:r>
+      <w:proofErr w:type="spellEnd"/>
       <w:r>
         <w:rPr>
           <w:rStyle w:val="normaltextrun"/>
@@ -705,6 +1005,7 @@
         </w:rPr>
         <w:t xml:space="preserve">In the </w:t>
       </w:r>
+      <w:proofErr w:type="spellStart"/>
       <w:r>
         <w:rPr>
           <w:rStyle w:val="normaltextrun"/>
@@ -729,6 +1030,7 @@
         </w:rPr>
         <w:t>ynb</w:t>
       </w:r>
+      <w:proofErr w:type="spellEnd"/>
       <w:r>
         <w:rPr>
           <w:rStyle w:val="normaltextrun"/>
@@ -757,7 +1059,29 @@
           <w:szCs w:val="22"/>
           <w:lang w:val="en-US"/>
         </w:rPr>
-        <w:t xml:space="preserve"> the “bmi” feature of the dataset</w:t>
+        <w:t xml:space="preserve"> the “</w:t>
+      </w:r>
+      <w:proofErr w:type="spellStart"/>
+      <w:r>
+        <w:rPr>
+          <w:rStyle w:val="normaltextrun"/>
+          <w:rFonts w:ascii="Calibri" w:hAnsi="Calibri" w:cs="Calibri"/>
+          <w:sz w:val="22"/>
+          <w:szCs w:val="22"/>
+          <w:lang w:val="en-US"/>
+        </w:rPr>
+        <w:t>bmi</w:t>
+      </w:r>
+      <w:proofErr w:type="spellEnd"/>
+      <w:r>
+        <w:rPr>
+          <w:rStyle w:val="normaltextrun"/>
+          <w:rFonts w:ascii="Calibri" w:hAnsi="Calibri" w:cs="Calibri"/>
+          <w:sz w:val="22"/>
+          <w:szCs w:val="22"/>
+          <w:lang w:val="en-US"/>
+        </w:rPr>
+        <w:t>” feature of the dataset</w:t>
       </w:r>
       <w:r>
         <w:rPr>
@@ -2936,7 +3260,7 @@
       </w:pPr>
     </w:pPrDefault>
   </w:docDefaults>
-  <w:latentStyles w:defLockedState="0" w:defUIPriority="99" w:defSemiHidden="0" w:defUnhideWhenUsed="0" w:defQFormat="0" w:count="377">
+  <w:latentStyles w:defLockedState="0" w:defUIPriority="99" w:defSemiHidden="0" w:defUnhideWhenUsed="0" w:defQFormat="0" w:count="376">
     <w:lsdException w:name="Normal" w:uiPriority="0" w:qFormat="1"/>
     <w:lsdException w:name="heading 1" w:uiPriority="9" w:qFormat="1"/>
     <w:lsdException w:name="heading 2" w:semiHidden="1" w:uiPriority="9" w:unhideWhenUsed="1" w:qFormat="1"/>
@@ -3313,19 +3637,18 @@
     <w:lsdException w:name="Hashtag" w:semiHidden="1" w:unhideWhenUsed="1"/>
     <w:lsdException w:name="Unresolved Mention" w:semiHidden="1" w:unhideWhenUsed="1"/>
     <w:lsdException w:name="Smart Link" w:semiHidden="1" w:unhideWhenUsed="1"/>
-    <w:lsdException w:name="Smart Link Error" w:semiHidden="1" w:unhideWhenUsed="1"/>
   </w:latentStyles>
-  <w:style w:type="paragraph" w:default="1" w:styleId="Normal">
+  <w:style w:type="paragraph" w:default="1" w:styleId="a">
     <w:name w:val="Normal"/>
     <w:qFormat/>
   </w:style>
-  <w:style w:type="character" w:default="1" w:styleId="DefaultParagraphFont">
+  <w:style w:type="character" w:default="1" w:styleId="a0">
     <w:name w:val="Default Paragraph Font"/>
     <w:uiPriority w:val="1"/>
     <w:semiHidden/>
     <w:unhideWhenUsed/>
   </w:style>
-  <w:style w:type="table" w:default="1" w:styleId="TableNormal">
+  <w:style w:type="table" w:default="1" w:styleId="a1">
     <w:name w:val="Normal Table"/>
     <w:uiPriority w:val="99"/>
     <w:semiHidden/>
@@ -3340,7 +3663,7 @@
       </w:tblCellMar>
     </w:tblPr>
   </w:style>
-  <w:style w:type="numbering" w:default="1" w:styleId="NoList">
+  <w:style w:type="numbering" w:default="1" w:styleId="a2">
     <w:name w:val="No List"/>
     <w:uiPriority w:val="99"/>
     <w:semiHidden/>
@@ -3348,7 +3671,7 @@
   </w:style>
   <w:style w:type="paragraph" w:customStyle="1" w:styleId="paragraph">
     <w:name w:val="paragraph"/>
-    <w:basedOn w:val="Normal"/>
+    <w:basedOn w:val="a"/>
     <w:rsid w:val="00E713EC"/>
     <w:pPr>
       <w:spacing w:before="100" w:beforeAutospacing="1" w:after="100" w:afterAutospacing="1" w:line="240" w:lineRule="auto"/>
@@ -3361,27 +3684,27 @@
   </w:style>
   <w:style w:type="character" w:customStyle="1" w:styleId="normaltextrun">
     <w:name w:val="normaltextrun"/>
-    <w:basedOn w:val="DefaultParagraphFont"/>
+    <w:basedOn w:val="a0"/>
     <w:rsid w:val="00E713EC"/>
   </w:style>
   <w:style w:type="character" w:customStyle="1" w:styleId="eop">
     <w:name w:val="eop"/>
-    <w:basedOn w:val="DefaultParagraphFont"/>
+    <w:basedOn w:val="a0"/>
     <w:rsid w:val="00E713EC"/>
   </w:style>
   <w:style w:type="character" w:customStyle="1" w:styleId="spellingerror">
     <w:name w:val="spellingerror"/>
-    <w:basedOn w:val="DefaultParagraphFont"/>
+    <w:basedOn w:val="a0"/>
     <w:rsid w:val="00E713EC"/>
   </w:style>
   <w:style w:type="character" w:customStyle="1" w:styleId="contextualspellingandgrammarerror">
     <w:name w:val="contextualspellingandgrammarerror"/>
-    <w:basedOn w:val="DefaultParagraphFont"/>
+    <w:basedOn w:val="a0"/>
     <w:rsid w:val="00E713EC"/>
   </w:style>
-  <w:style w:type="character" w:styleId="PlaceholderText">
+  <w:style w:type="character" w:styleId="a3">
     <w:name w:val="Placeholder Text"/>
-    <w:basedOn w:val="DefaultParagraphFont"/>
+    <w:basedOn w:val="a0"/>
     <w:uiPriority w:val="99"/>
     <w:semiHidden/>
     <w:rsid w:val="0001756D"/>
@@ -3389,9 +3712,9 @@
       <w:color w:val="808080"/>
     </w:rPr>
   </w:style>
-  <w:style w:type="paragraph" w:styleId="ListParagraph">
+  <w:style w:type="paragraph" w:styleId="a4">
     <w:name w:val="List Paragraph"/>
-    <w:basedOn w:val="Normal"/>
+    <w:basedOn w:val="a"/>
     <w:uiPriority w:val="34"/>
     <w:qFormat/>
     <w:rsid w:val="006A241C"/>

</xml_diff>